<commit_message>
update version of the code as of 3:40 pm
</commit_message>
<xml_diff>
--- a/Cholera_study_project_2024/output/table20.docx
+++ b/Cholera_study_project_2024/output/table20.docx
@@ -12,26 +12,21 @@
     </w:p>
     <w:tbl xmlns:a="http://schemas.openxmlformats.org/drawingml/2006/main" xmlns:pic="http://schemas.openxmlformats.org/drawingml/2006/picture">
       <w:tblPr>
-        <w:tblLayout w:type="fixed"/>
+        <w:tblLayout w:type="autofit"/>
         <w:jc w:val="center"/>
+        <w:tblW w:type="pct" w:w="0"/>
         <w:tblLook w:firstRow="1" w:lastRow="0" w:firstColumn="0" w:lastColumn="0" w:noHBand="0" w:noVBand="1"/>
       </w:tblPr>
-      <w:tblGrid>
-        <w:gridCol w:w="2893"/>
-        <w:gridCol w:w="1279"/>
-        <w:gridCol w:w="1707"/>
-        <w:gridCol w:w="1083"/>
-      </w:tblGrid>
       <w:tr>
         <w:trPr>
-          <w:trHeight w:val="614" w:hRule="auto"/>
+          <w:trHeight w:val="720" w:hRule="auto"/>
           <w:tblHeader/>
         </w:trPr>
         header 1
         <w:tc>
           <w:tcPr>
             <w:tcBorders>
-              <w:bottom w:val="none" w:sz="0" w:space="0" w:color="666666"/>
+              <w:bottom w:val="single" w:sz="12" w:space="0" w:color="666666"/>
               <w:top w:val="single" w:sz="12" w:space="0" w:color="666666"/>
               <w:left w:val="none" w:sz="0" w:space="0" w:color="000000"/>
               <w:right w:val="none" w:sz="0" w:space="0" w:color="000000"/>
@@ -84,7 +79,7 @@
         <w:tc>
           <w:tcPr>
             <w:tcBorders>
-              <w:bottom w:val="none" w:sz="0" w:space="0" w:color="666666"/>
+              <w:bottom w:val="single" w:sz="12" w:space="0" w:color="666666"/>
               <w:top w:val="single" w:sz="12" w:space="0" w:color="666666"/>
               <w:left w:val="none" w:sz="0" w:space="0" w:color="000000"/>
               <w:right w:val="none" w:sz="0" w:space="0" w:color="000000"/>
@@ -137,7 +132,7 @@
         <w:tc>
           <w:tcPr>
             <w:tcBorders>
-              <w:bottom w:val="none" w:sz="0" w:space="0" w:color="666666"/>
+              <w:bottom w:val="single" w:sz="12" w:space="0" w:color="666666"/>
               <w:top w:val="single" w:sz="12" w:space="0" w:color="666666"/>
               <w:left w:val="none" w:sz="0" w:space="0" w:color="000000"/>
               <w:right w:val="none" w:sz="0" w:space="0" w:color="000000"/>
@@ -190,7 +185,7 @@
         <w:tc>
           <w:tcPr>
             <w:tcBorders>
-              <w:bottom w:val="none" w:sz="0" w:space="0" w:color="666666"/>
+              <w:bottom w:val="single" w:sz="12" w:space="0" w:color="666666"/>
               <w:top w:val="single" w:sz="12" w:space="0" w:color="666666"/>
               <w:left w:val="none" w:sz="0" w:space="0" w:color="000000"/>
               <w:right w:val="none" w:sz="0" w:space="0" w:color="000000"/>
@@ -243,15 +238,14 @@
       </w:tr>
       <w:tr>
         <w:trPr>
-          <w:trHeight w:val="614" w:hRule="auto"/>
-          <w:tblHeader/>
+          <w:trHeight w:val="720" w:hRule="auto"/>
         </w:trPr>
-        header 2
-        <w:tc>
-          <w:tcPr>
-            <w:tcBorders>
-              <w:bottom w:val="single" w:sz="12" w:space="0" w:color="666666"/>
-              <w:top w:val="none" w:sz="0" w:space="0" w:color="666666"/>
+        body 1
+        <w:tc>
+          <w:tcPr>
+            <w:tcBorders>
+              <w:bottom w:val="none" w:sz="0" w:space="0" w:color="000000"/>
+              <w:top w:val="single" w:sz="12" w:space="0" w:color="666666"/>
               <w:left w:val="none" w:sz="0" w:space="0" w:color="000000"/>
               <w:right w:val="none" w:sz="0" w:space="0" w:color="000000"/>
             </w:tcBorders>
@@ -283,28 +277,28 @@
                 <w:u w:val="none"/>
                 <w:sz w:val="22"/>
                 <w:szCs w:val="22"/>
-                <w:color w:val="999999"/>
-              </w:rPr>
-            </w:pPr>
-            <w:r>
-              <w:rPr>
-                <w:rFonts w:ascii="Arial" w:hAnsi="Arial" w:eastAsia="Arial" w:cs="Arial"/>
-                <w:i w:val="false"/>
-                <w:b w:val="false"/>
-                <w:u w:val="none"/>
-                <w:sz w:val="22"/>
-                <w:szCs w:val="22"/>
-                <w:color w:val="999999"/>
-              </w:rPr>
-              <w:t xml:space="preserve">character</w:t>
-            </w:r>
-          </w:p>
-        </w:tc>
-        <w:tc>
-          <w:tcPr>
-            <w:tcBorders>
-              <w:bottom w:val="single" w:sz="12" w:space="0" w:color="666666"/>
-              <w:top w:val="none" w:sz="0" w:space="0" w:color="666666"/>
+                <w:color w:val="000000"/>
+              </w:rPr>
+            </w:pPr>
+            <w:r>
+              <w:rPr>
+                <w:rFonts w:ascii="Arial" w:hAnsi="Arial" w:eastAsia="Arial" w:cs="Arial"/>
+                <w:i w:val="false"/>
+                <w:b w:val="false"/>
+                <w:u w:val="none"/>
+                <w:sz w:val="22"/>
+                <w:szCs w:val="22"/>
+                <w:color w:val="000000"/>
+              </w:rPr>
+              <w:t xml:space="preserve">District</w:t>
+            </w:r>
+          </w:p>
+        </w:tc>
+        <w:tc>
+          <w:tcPr>
+            <w:tcBorders>
+              <w:bottom w:val="none" w:sz="0" w:space="0" w:color="000000"/>
+              <w:top w:val="single" w:sz="12" w:space="0" w:color="666666"/>
               <w:left w:val="none" w:sz="0" w:space="0" w:color="000000"/>
               <w:right w:val="none" w:sz="0" w:space="0" w:color="000000"/>
             </w:tcBorders>
@@ -336,28 +330,28 @@
                 <w:u w:val="none"/>
                 <w:sz w:val="22"/>
                 <w:szCs w:val="22"/>
-                <w:color w:val="999999"/>
-              </w:rPr>
-            </w:pPr>
-            <w:r>
-              <w:rPr>
-                <w:rFonts w:ascii="Arial" w:hAnsi="Arial" w:eastAsia="Arial" w:cs="Arial"/>
-                <w:i w:val="false"/>
-                <w:b w:val="false"/>
-                <w:u w:val="none"/>
-                <w:sz w:val="22"/>
-                <w:szCs w:val="22"/>
-                <w:color w:val="999999"/>
-              </w:rPr>
-              <w:t xml:space="preserve">numeric</w:t>
-            </w:r>
-          </w:p>
-        </w:tc>
-        <w:tc>
-          <w:tcPr>
-            <w:tcBorders>
-              <w:bottom w:val="single" w:sz="12" w:space="0" w:color="666666"/>
-              <w:top w:val="none" w:sz="0" w:space="0" w:color="666666"/>
+                <w:color w:val="000000"/>
+              </w:rPr>
+            </w:pPr>
+            <w:r>
+              <w:rPr>
+                <w:rFonts w:ascii="Arial" w:hAnsi="Arial" w:eastAsia="Arial" w:cs="Arial"/>
+                <w:i w:val="false"/>
+                <w:b w:val="false"/>
+                <w:u w:val="none"/>
+                <w:sz w:val="22"/>
+                <w:szCs w:val="22"/>
+                <w:color w:val="000000"/>
+              </w:rPr>
+              <w:t xml:space="preserve"/>
+            </w:r>
+          </w:p>
+        </w:tc>
+        <w:tc>
+          <w:tcPr>
+            <w:tcBorders>
+              <w:bottom w:val="none" w:sz="0" w:space="0" w:color="000000"/>
+              <w:top w:val="single" w:sz="12" w:space="0" w:color="666666"/>
               <w:left w:val="none" w:sz="0" w:space="0" w:color="000000"/>
               <w:right w:val="none" w:sz="0" w:space="0" w:color="000000"/>
             </w:tcBorders>
@@ -389,28 +383,28 @@
                 <w:u w:val="none"/>
                 <w:sz w:val="22"/>
                 <w:szCs w:val="22"/>
-                <w:color w:val="999999"/>
-              </w:rPr>
-            </w:pPr>
-            <w:r>
-              <w:rPr>
-                <w:rFonts w:ascii="Arial" w:hAnsi="Arial" w:eastAsia="Arial" w:cs="Arial"/>
-                <w:i w:val="false"/>
-                <w:b w:val="false"/>
-                <w:u w:val="none"/>
-                <w:sz w:val="22"/>
-                <w:szCs w:val="22"/>
-                <w:color w:val="999999"/>
-              </w:rPr>
-              <w:t xml:space="preserve">numeric</w:t>
-            </w:r>
-          </w:p>
-        </w:tc>
-        <w:tc>
-          <w:tcPr>
-            <w:tcBorders>
-              <w:bottom w:val="single" w:sz="12" w:space="0" w:color="666666"/>
-              <w:top w:val="none" w:sz="0" w:space="0" w:color="666666"/>
+                <w:color w:val="000000"/>
+              </w:rPr>
+            </w:pPr>
+            <w:r>
+              <w:rPr>
+                <w:rFonts w:ascii="Arial" w:hAnsi="Arial" w:eastAsia="Arial" w:cs="Arial"/>
+                <w:i w:val="false"/>
+                <w:b w:val="false"/>
+                <w:u w:val="none"/>
+                <w:sz w:val="22"/>
+                <w:szCs w:val="22"/>
+                <w:color w:val="000000"/>
+              </w:rPr>
+              <w:t xml:space="preserve"/>
+            </w:r>
+          </w:p>
+        </w:tc>
+        <w:tc>
+          <w:tcPr>
+            <w:tcBorders>
+              <w:bottom w:val="none" w:sz="0" w:space="0" w:color="000000"/>
+              <w:top w:val="single" w:sz="12" w:space="0" w:color="666666"/>
               <w:left w:val="none" w:sz="0" w:space="0" w:color="000000"/>
               <w:right w:val="none" w:sz="0" w:space="0" w:color="000000"/>
             </w:tcBorders>
@@ -442,34 +436,34 @@
                 <w:u w:val="none"/>
                 <w:sz w:val="22"/>
                 <w:szCs w:val="22"/>
-                <w:color w:val="999999"/>
-              </w:rPr>
-            </w:pPr>
-            <w:r>
-              <w:rPr>
-                <w:rFonts w:ascii="Arial" w:hAnsi="Arial" w:eastAsia="Arial" w:cs="Arial"/>
-                <w:i w:val="false"/>
-                <w:b w:val="false"/>
-                <w:u w:val="none"/>
-                <w:sz w:val="22"/>
-                <w:szCs w:val="22"/>
-                <w:color w:val="999999"/>
-              </w:rPr>
-              <w:t xml:space="preserve">integer</w:t>
+                <w:color w:val="000000"/>
+              </w:rPr>
+            </w:pPr>
+            <w:r>
+              <w:rPr>
+                <w:rFonts w:ascii="Arial" w:hAnsi="Arial" w:eastAsia="Arial" w:cs="Arial"/>
+                <w:i w:val="false"/>
+                <w:b w:val="false"/>
+                <w:u w:val="none"/>
+                <w:sz w:val="22"/>
+                <w:szCs w:val="22"/>
+                <w:color w:val="000000"/>
+              </w:rPr>
+              <w:t xml:space="preserve"/>
             </w:r>
           </w:p>
         </w:tc>
       </w:tr>
       <w:tr>
         <w:trPr>
-          <w:trHeight w:val="571" w:hRule="auto"/>
+          <w:trHeight w:val="720" w:hRule="auto"/>
         </w:trPr>
-        body 1
-        <w:tc>
-          <w:tcPr>
-            <w:tcBorders>
-              <w:bottom w:val="none" w:sz="0" w:space="0" w:color="000000"/>
-              <w:top w:val="single" w:sz="12" w:space="0" w:color="666666"/>
+        body 2
+        <w:tc>
+          <w:tcPr>
+            <w:tcBorders>
+              <w:bottom w:val="none" w:sz="0" w:space="0" w:color="000000"/>
+              <w:top w:val="none" w:sz="0" w:space="0" w:color="000000"/>
               <w:left w:val="none" w:sz="0" w:space="0" w:color="000000"/>
               <w:right w:val="none" w:sz="0" w:space="0" w:color="000000"/>
             </w:tcBorders>
@@ -514,15 +508,15 @@
                 <w:szCs w:val="22"/>
                 <w:color w:val="000000"/>
               </w:rPr>
-              <w:t xml:space="preserve">District</w:t>
-            </w:r>
-          </w:p>
-        </w:tc>
-        <w:tc>
-          <w:tcPr>
-            <w:tcBorders>
-              <w:bottom w:val="none" w:sz="0" w:space="0" w:color="000000"/>
-              <w:top w:val="single" w:sz="12" w:space="0" w:color="666666"/>
+              <w:t xml:space="preserve">Balaka</w:t>
+            </w:r>
+          </w:p>
+        </w:tc>
+        <w:tc>
+          <w:tcPr>
+            <w:tcBorders>
+              <w:bottom w:val="none" w:sz="0" w:space="0" w:color="000000"/>
+              <w:top w:val="none" w:sz="0" w:space="0" w:color="000000"/>
               <w:left w:val="none" w:sz="0" w:space="0" w:color="000000"/>
               <w:right w:val="none" w:sz="0" w:space="0" w:color="000000"/>
             </w:tcBorders>
@@ -567,15 +561,15 @@
                 <w:szCs w:val="22"/>
                 <w:color w:val="000000"/>
               </w:rPr>
-              <w:t xml:space="preserve"/>
-            </w:r>
-          </w:p>
-        </w:tc>
-        <w:tc>
-          <w:tcPr>
-            <w:tcBorders>
-              <w:bottom w:val="none" w:sz="0" w:space="0" w:color="000000"/>
-              <w:top w:val="single" w:sz="12" w:space="0" w:color="666666"/>
+              <w:t xml:space="preserve">88.57</w:t>
+            </w:r>
+          </w:p>
+        </w:tc>
+        <w:tc>
+          <w:tcPr>
+            <w:tcBorders>
+              <w:bottom w:val="none" w:sz="0" w:space="0" w:color="000000"/>
+              <w:top w:val="none" w:sz="0" w:space="0" w:color="000000"/>
               <w:left w:val="none" w:sz="0" w:space="0" w:color="000000"/>
               <w:right w:val="none" w:sz="0" w:space="0" w:color="000000"/>
             </w:tcBorders>
@@ -620,15 +614,15 @@
                 <w:szCs w:val="22"/>
                 <w:color w:val="000000"/>
               </w:rPr>
-              <w:t xml:space="preserve"/>
-            </w:r>
-          </w:p>
-        </w:tc>
-        <w:tc>
-          <w:tcPr>
-            <w:tcBorders>
-              <w:bottom w:val="none" w:sz="0" w:space="0" w:color="000000"/>
-              <w:top w:val="single" w:sz="12" w:space="0" w:color="666666"/>
+              <w:t xml:space="preserve">11.43</w:t>
+            </w:r>
+          </w:p>
+        </w:tc>
+        <w:tc>
+          <w:tcPr>
+            <w:tcBorders>
+              <w:bottom w:val="none" w:sz="0" w:space="0" w:color="000000"/>
+              <w:top w:val="none" w:sz="0" w:space="0" w:color="000000"/>
               <w:left w:val="none" w:sz="0" w:space="0" w:color="000000"/>
               <w:right w:val="none" w:sz="0" w:space="0" w:color="000000"/>
             </w:tcBorders>
@@ -673,16 +667,16 @@
                 <w:szCs w:val="22"/>
                 <w:color w:val="000000"/>
               </w:rPr>
-              <w:t xml:space="preserve"/>
+              <w:t xml:space="preserve">35</w:t>
             </w:r>
           </w:p>
         </w:tc>
       </w:tr>
       <w:tr>
         <w:trPr>
-          <w:trHeight w:val="572" w:hRule="auto"/>
+          <w:trHeight w:val="720" w:hRule="auto"/>
         </w:trPr>
-        body 2
+        body 3
         <w:tc>
           <w:tcPr>
             <w:tcBorders>
@@ -732,7 +726,7 @@
                 <w:szCs w:val="22"/>
                 <w:color w:val="000000"/>
               </w:rPr>
-              <w:t xml:space="preserve">Balaka</w:t>
+              <w:t xml:space="preserve">Blantyre</w:t>
             </w:r>
           </w:p>
         </w:tc>
@@ -785,7 +779,7 @@
                 <w:szCs w:val="22"/>
                 <w:color w:val="000000"/>
               </w:rPr>
-              <w:t xml:space="preserve">88.6</w:t>
+              <w:t xml:space="preserve">91.54</w:t>
             </w:r>
           </w:p>
         </w:tc>
@@ -838,7 +832,7 @@
                 <w:szCs w:val="22"/>
                 <w:color w:val="000000"/>
               </w:rPr>
-              <w:t xml:space="preserve">11.4</w:t>
+              <w:t xml:space="preserve">8.46</w:t>
             </w:r>
           </w:p>
         </w:tc>
@@ -891,16 +885,16 @@
                 <w:szCs w:val="22"/>
                 <w:color w:val="000000"/>
               </w:rPr>
-              <w:t xml:space="preserve">35</w:t>
+              <w:t xml:space="preserve">130</w:t>
             </w:r>
           </w:p>
         </w:tc>
       </w:tr>
       <w:tr>
         <w:trPr>
-          <w:trHeight w:val="614" w:hRule="auto"/>
+          <w:trHeight w:val="720" w:hRule="auto"/>
         </w:trPr>
-        body 3
+        body 4
         <w:tc>
           <w:tcPr>
             <w:tcBorders>
@@ -950,7 +944,7 @@
                 <w:szCs w:val="22"/>
                 <w:color w:val="000000"/>
               </w:rPr>
-              <w:t xml:space="preserve">Blantyre</w:t>
+              <w:t xml:space="preserve">Dedza</w:t>
             </w:r>
           </w:p>
         </w:tc>
@@ -1003,7 +997,7 @@
                 <w:szCs w:val="22"/>
                 <w:color w:val="000000"/>
               </w:rPr>
-              <w:t xml:space="preserve">91.5</w:t>
+              <w:t xml:space="preserve">95.24</w:t>
             </w:r>
           </w:p>
         </w:tc>
@@ -1056,7 +1050,7 @@
                 <w:szCs w:val="22"/>
                 <w:color w:val="000000"/>
               </w:rPr>
-              <w:t xml:space="preserve">8.5</w:t>
+              <w:t xml:space="preserve">4.76</w:t>
             </w:r>
           </w:p>
         </w:tc>
@@ -1109,16 +1103,16 @@
                 <w:szCs w:val="22"/>
                 <w:color w:val="000000"/>
               </w:rPr>
-              <w:t xml:space="preserve">130</w:t>
+              <w:t xml:space="preserve">105</w:t>
             </w:r>
           </w:p>
         </w:tc>
       </w:tr>
       <w:tr>
         <w:trPr>
-          <w:trHeight w:val="571" w:hRule="auto"/>
+          <w:trHeight w:val="720" w:hRule="auto"/>
         </w:trPr>
-        body 4
+        body 5
         <w:tc>
           <w:tcPr>
             <w:tcBorders>
@@ -1168,7 +1162,7 @@
                 <w:szCs w:val="22"/>
                 <w:color w:val="000000"/>
               </w:rPr>
-              <w:t xml:space="preserve">Dedza</w:t>
+              <w:t xml:space="preserve">Lilongwe</w:t>
             </w:r>
           </w:p>
         </w:tc>
@@ -1221,7 +1215,7 @@
                 <w:szCs w:val="22"/>
                 <w:color w:val="000000"/>
               </w:rPr>
-              <w:t xml:space="preserve">95.2</w:t>
+              <w:t xml:space="preserve">94.61</w:t>
             </w:r>
           </w:p>
         </w:tc>
@@ -1274,7 +1268,7 @@
                 <w:szCs w:val="22"/>
                 <w:color w:val="000000"/>
               </w:rPr>
-              <w:t xml:space="preserve">4.8</w:t>
+              <w:t xml:space="preserve">5.39</w:t>
             </w:r>
           </w:p>
         </w:tc>
@@ -1327,16 +1321,16 @@
                 <w:szCs w:val="22"/>
                 <w:color w:val="000000"/>
               </w:rPr>
-              <w:t xml:space="preserve">105</w:t>
+              <w:t xml:space="preserve">297</w:t>
             </w:r>
           </w:p>
         </w:tc>
       </w:tr>
       <w:tr>
         <w:trPr>
-          <w:trHeight w:val="614" w:hRule="auto"/>
+          <w:trHeight w:val="720" w:hRule="auto"/>
         </w:trPr>
-        body 5
+        body 6
         <w:tc>
           <w:tcPr>
             <w:tcBorders>
@@ -1386,7 +1380,7 @@
                 <w:szCs w:val="22"/>
                 <w:color w:val="000000"/>
               </w:rPr>
-              <w:t xml:space="preserve">Lilongwe</w:t>
+              <w:t xml:space="preserve">Mangochi</w:t>
             </w:r>
           </w:p>
         </w:tc>
@@ -1439,7 +1433,7 @@
                 <w:szCs w:val="22"/>
                 <w:color w:val="000000"/>
               </w:rPr>
-              <w:t xml:space="preserve">94.6</w:t>
+              <w:t xml:space="preserve">90.70</w:t>
             </w:r>
           </w:p>
         </w:tc>
@@ -1492,7 +1486,7 @@
                 <w:szCs w:val="22"/>
                 <w:color w:val="000000"/>
               </w:rPr>
-              <w:t xml:space="preserve">5.4</w:t>
+              <w:t xml:space="preserve">9.30</w:t>
             </w:r>
           </w:p>
         </w:tc>
@@ -1545,16 +1539,16 @@
                 <w:szCs w:val="22"/>
                 <w:color w:val="000000"/>
               </w:rPr>
-              <w:t xml:space="preserve">297</w:t>
+              <w:t xml:space="preserve">129</w:t>
             </w:r>
           </w:p>
         </w:tc>
       </w:tr>
       <w:tr>
         <w:trPr>
-          <w:trHeight w:val="614" w:hRule="auto"/>
+          <w:trHeight w:val="720" w:hRule="auto"/>
         </w:trPr>
-        body 6
+        body 7
         <w:tc>
           <w:tcPr>
             <w:tcBorders>
@@ -1604,7 +1598,7 @@
                 <w:szCs w:val="22"/>
                 <w:color w:val="000000"/>
               </w:rPr>
-              <w:t xml:space="preserve">Mangochi</w:t>
+              <w:t xml:space="preserve">Nkhatabay</w:t>
             </w:r>
           </w:p>
         </w:tc>
@@ -1657,7 +1651,7 @@
                 <w:szCs w:val="22"/>
                 <w:color w:val="000000"/>
               </w:rPr>
-              <w:t xml:space="preserve">90.7</w:t>
+              <w:t xml:space="preserve">97.22</w:t>
             </w:r>
           </w:p>
         </w:tc>
@@ -1710,7 +1704,7 @@
                 <w:szCs w:val="22"/>
                 <w:color w:val="000000"/>
               </w:rPr>
-              <w:t xml:space="preserve">9.3</w:t>
+              <w:t xml:space="preserve">2.78</w:t>
             </w:r>
           </w:p>
         </w:tc>
@@ -1763,16 +1757,16 @@
                 <w:szCs w:val="22"/>
                 <w:color w:val="000000"/>
               </w:rPr>
-              <w:t xml:space="preserve">129</w:t>
+              <w:t xml:space="preserve">36</w:t>
             </w:r>
           </w:p>
         </w:tc>
       </w:tr>
       <w:tr>
         <w:trPr>
-          <w:trHeight w:val="614" w:hRule="auto"/>
+          <w:trHeight w:val="720" w:hRule="auto"/>
         </w:trPr>
-        body 7
+        body 8
         <w:tc>
           <w:tcPr>
             <w:tcBorders>
@@ -1822,7 +1816,7 @@
                 <w:szCs w:val="22"/>
                 <w:color w:val="000000"/>
               </w:rPr>
-              <w:t xml:space="preserve">Nkhatabay</w:t>
+              <w:t xml:space="preserve">Salima</w:t>
             </w:r>
           </w:p>
         </w:tc>
@@ -1875,7 +1869,7 @@
                 <w:szCs w:val="22"/>
                 <w:color w:val="000000"/>
               </w:rPr>
-              <w:t xml:space="preserve">97.2</w:t>
+              <w:t xml:space="preserve">98.36</w:t>
             </w:r>
           </w:p>
         </w:tc>
@@ -1928,7 +1922,7 @@
                 <w:szCs w:val="22"/>
                 <w:color w:val="000000"/>
               </w:rPr>
-              <w:t xml:space="preserve">2.8</w:t>
+              <w:t xml:space="preserve">1.64</w:t>
             </w:r>
           </w:p>
         </w:tc>
@@ -1981,16 +1975,16 @@
                 <w:szCs w:val="22"/>
                 <w:color w:val="000000"/>
               </w:rPr>
-              <w:t xml:space="preserve">36</w:t>
+              <w:t xml:space="preserve">61</w:t>
             </w:r>
           </w:p>
         </w:tc>
       </w:tr>
       <w:tr>
         <w:trPr>
-          <w:trHeight w:val="574" w:hRule="auto"/>
+          <w:trHeight w:val="720" w:hRule="auto"/>
         </w:trPr>
-        body 8
+        body 9
         <w:tc>
           <w:tcPr>
             <w:tcBorders>
@@ -2040,7 +2034,7 @@
                 <w:szCs w:val="22"/>
                 <w:color w:val="000000"/>
               </w:rPr>
-              <w:t xml:space="preserve">Salima</w:t>
+              <w:t xml:space="preserve">Residence</w:t>
             </w:r>
           </w:p>
         </w:tc>
@@ -2093,7 +2087,7 @@
                 <w:szCs w:val="22"/>
                 <w:color w:val="000000"/>
               </w:rPr>
-              <w:t xml:space="preserve">98.4</w:t>
+              <w:t xml:space="preserve"/>
             </w:r>
           </w:p>
         </w:tc>
@@ -2146,7 +2140,7 @@
                 <w:szCs w:val="22"/>
                 <w:color w:val="000000"/>
               </w:rPr>
-              <w:t xml:space="preserve">1.6</w:t>
+              <w:t xml:space="preserve"/>
             </w:r>
           </w:p>
         </w:tc>
@@ -2199,16 +2193,16 @@
                 <w:szCs w:val="22"/>
                 <w:color w:val="000000"/>
               </w:rPr>
-              <w:t xml:space="preserve">61</w:t>
+              <w:t xml:space="preserve"/>
             </w:r>
           </w:p>
         </w:tc>
       </w:tr>
       <w:tr>
         <w:trPr>
-          <w:trHeight w:val="571" w:hRule="auto"/>
+          <w:trHeight w:val="720" w:hRule="auto"/>
         </w:trPr>
-        body 9
+        body10
         <w:tc>
           <w:tcPr>
             <w:tcBorders>
@@ -2258,7 +2252,7 @@
                 <w:szCs w:val="22"/>
                 <w:color w:val="000000"/>
               </w:rPr>
-              <w:t xml:space="preserve">Residence</w:t>
+              <w:t xml:space="preserve">in_land</w:t>
             </w:r>
           </w:p>
         </w:tc>
@@ -2311,7 +2305,7 @@
                 <w:szCs w:val="22"/>
                 <w:color w:val="000000"/>
               </w:rPr>
-              <w:t xml:space="preserve"/>
+              <w:t xml:space="preserve">93.98</w:t>
             </w:r>
           </w:p>
         </w:tc>
@@ -2364,7 +2358,7 @@
                 <w:szCs w:val="22"/>
                 <w:color w:val="000000"/>
               </w:rPr>
-              <w:t xml:space="preserve"/>
+              <w:t xml:space="preserve">6.02</w:t>
             </w:r>
           </w:p>
         </w:tc>
@@ -2417,20 +2411,20 @@
                 <w:szCs w:val="22"/>
                 <w:color w:val="000000"/>
               </w:rPr>
-              <w:t xml:space="preserve"/>
+              <w:t xml:space="preserve">532</w:t>
             </w:r>
           </w:p>
         </w:tc>
       </w:tr>
       <w:tr>
         <w:trPr>
-          <w:trHeight w:val="612" w:hRule="auto"/>
+          <w:trHeight w:val="720" w:hRule="auto"/>
         </w:trPr>
-        body10
-        <w:tc>
-          <w:tcPr>
-            <w:tcBorders>
-              <w:bottom w:val="single" w:sz="12" w:space="0" w:color="666666"/>
+        body11
+        <w:tc>
+          <w:tcPr>
+            <w:tcBorders>
+              <w:bottom w:val="none" w:sz="0" w:space="0" w:color="000000"/>
               <w:top w:val="none" w:sz="0" w:space="0" w:color="000000"/>
               <w:left w:val="none" w:sz="0" w:space="0" w:color="000000"/>
               <w:right w:val="none" w:sz="0" w:space="0" w:color="000000"/>
@@ -2476,14 +2470,14 @@
                 <w:szCs w:val="22"/>
                 <w:color w:val="000000"/>
               </w:rPr>
-              <w:t xml:space="preserve">in_land</w:t>
-            </w:r>
-          </w:p>
-        </w:tc>
-        <w:tc>
-          <w:tcPr>
-            <w:tcBorders>
-              <w:bottom w:val="single" w:sz="12" w:space="0" w:color="666666"/>
+              <w:t xml:space="preserve">lake_share</w:t>
+            </w:r>
+          </w:p>
+        </w:tc>
+        <w:tc>
+          <w:tcPr>
+            <w:tcBorders>
+              <w:bottom w:val="none" w:sz="0" w:space="0" w:color="000000"/>
               <w:top w:val="none" w:sz="0" w:space="0" w:color="000000"/>
               <w:left w:val="none" w:sz="0" w:space="0" w:color="000000"/>
               <w:right w:val="none" w:sz="0" w:space="0" w:color="000000"/>
@@ -2529,14 +2523,14 @@
                 <w:szCs w:val="22"/>
                 <w:color w:val="000000"/>
               </w:rPr>
-              <w:t xml:space="preserve">94.0</w:t>
-            </w:r>
-          </w:p>
-        </w:tc>
-        <w:tc>
-          <w:tcPr>
-            <w:tcBorders>
-              <w:bottom w:val="single" w:sz="12" w:space="0" w:color="666666"/>
+              <w:t xml:space="preserve">93.10</w:t>
+            </w:r>
+          </w:p>
+        </w:tc>
+        <w:tc>
+          <w:tcPr>
+            <w:tcBorders>
+              <w:bottom w:val="none" w:sz="0" w:space="0" w:color="000000"/>
               <w:top w:val="none" w:sz="0" w:space="0" w:color="000000"/>
               <w:left w:val="none" w:sz="0" w:space="0" w:color="000000"/>
               <w:right w:val="none" w:sz="0" w:space="0" w:color="000000"/>
@@ -2582,14 +2576,14 @@
                 <w:szCs w:val="22"/>
                 <w:color w:val="000000"/>
               </w:rPr>
-              <w:t xml:space="preserve">6.0</w:t>
-            </w:r>
-          </w:p>
-        </w:tc>
-        <w:tc>
-          <w:tcPr>
-            <w:tcBorders>
-              <w:bottom w:val="single" w:sz="12" w:space="0" w:color="666666"/>
+              <w:t xml:space="preserve">6.90</w:t>
+            </w:r>
+          </w:p>
+        </w:tc>
+        <w:tc>
+          <w:tcPr>
+            <w:tcBorders>
+              <w:bottom w:val="none" w:sz="0" w:space="0" w:color="000000"/>
               <w:top w:val="none" w:sz="0" w:space="0" w:color="000000"/>
               <w:left w:val="none" w:sz="0" w:space="0" w:color="000000"/>
               <w:right w:val="none" w:sz="0" w:space="0" w:color="000000"/>
@@ -2635,22 +2629,21 @@
                 <w:szCs w:val="22"/>
                 <w:color w:val="000000"/>
               </w:rPr>
-              <w:t xml:space="preserve">532</w:t>
+              <w:t xml:space="preserve">261</w:t>
             </w:r>
           </w:p>
         </w:tc>
       </w:tr>
       <w:tr>
         <w:trPr>
-          <w:trHeight w:val="360" w:hRule="auto"/>
+          <w:trHeight w:val="720" w:hRule="auto"/>
         </w:trPr>
-        footer 1
-        <w:tc>
-          <w:tcPr>
-            <w:gridSpan w:val="4"/>
+        body12
+        <w:tc>
+          <w:tcPr>
             <w:tcBorders>
               <w:bottom w:val="single" w:sz="12" w:space="0" w:color="666666"/>
-              <w:top w:val="single" w:sz="12" w:space="0" w:color="666666"/>
+              <w:top w:val="none" w:sz="0" w:space="0" w:color="000000"/>
               <w:left w:val="none" w:sz="0" w:space="0" w:color="000000"/>
               <w:right w:val="none" w:sz="0" w:space="0" w:color="000000"/>
             </w:tcBorders>
@@ -2695,7 +2688,166 @@
                 <w:szCs w:val="22"/>
                 <w:color w:val="000000"/>
               </w:rPr>
-              <w:t xml:space="preserve">n: 12</w:t>
+              <w:t xml:space="preserve">Total</w:t>
+            </w:r>
+          </w:p>
+        </w:tc>
+        <w:tc>
+          <w:tcPr>
+            <w:tcBorders>
+              <w:bottom w:val="single" w:sz="12" w:space="0" w:color="666666"/>
+              <w:top w:val="none" w:sz="0" w:space="0" w:color="000000"/>
+              <w:left w:val="none" w:sz="0" w:space="0" w:color="000000"/>
+              <w:right w:val="none" w:sz="0" w:space="0" w:color="000000"/>
+            </w:tcBorders>
+            <w:shd w:val="clear" w:color="auto" w:fill="FFFFFF"/>
+            <w:tcMar>
+              <w:top w:w="0" w:type="dxa"/>
+              <w:bottom w:w="0" w:type="dxa"/>
+              <w:left w:w="0" w:type="dxa"/>
+              <w:right w:w="0" w:type="dxa"/>
+            </w:tcMar>
+            <w:vAlign w:val="center"/>
+          </w:tcPr>
+          <w:p>
+            <w:pPr>
+              <w:pStyle w:val="Normal"/>
+              <w:jc w:val="right"/>
+              <w:pBdr>
+                <w:bottom w:val="none" w:sz="0" w:space="0" w:color="000000"/>
+                <w:top w:val="none" w:sz="0" w:space="0" w:color="000000"/>
+                <w:left w:val="none" w:sz="0" w:space="0" w:color="000000"/>
+                <w:right w:val="none" w:sz="0" w:space="0" w:color="000000"/>
+              </w:pBdr>
+              <w:spacing w:after="100" w:before="100" w:line="240"/>
+              <w:ind w:left="100" w:right="100" w:firstLine="0" w:firstLineChars="0"/>
+              <w:rPr>
+                <w:rFonts w:ascii="Arial" w:hAnsi="Arial" w:eastAsia="Arial" w:cs="Arial"/>
+                <w:i w:val="false"/>
+                <w:b w:val="false"/>
+                <w:u w:val="none"/>
+                <w:sz w:val="22"/>
+                <w:szCs w:val="22"/>
+                <w:color w:val="000000"/>
+              </w:rPr>
+            </w:pPr>
+            <w:r>
+              <w:rPr>
+                <w:rFonts w:ascii="Arial" w:hAnsi="Arial" w:eastAsia="Arial" w:cs="Arial"/>
+                <w:i w:val="false"/>
+                <w:b w:val="false"/>
+                <w:u w:val="none"/>
+                <w:sz w:val="22"/>
+                <w:szCs w:val="22"/>
+                <w:color w:val="000000"/>
+              </w:rPr>
+              <w:t xml:space="preserve">93.69</w:t>
+            </w:r>
+          </w:p>
+        </w:tc>
+        <w:tc>
+          <w:tcPr>
+            <w:tcBorders>
+              <w:bottom w:val="single" w:sz="12" w:space="0" w:color="666666"/>
+              <w:top w:val="none" w:sz="0" w:space="0" w:color="000000"/>
+              <w:left w:val="none" w:sz="0" w:space="0" w:color="000000"/>
+              <w:right w:val="none" w:sz="0" w:space="0" w:color="000000"/>
+            </w:tcBorders>
+            <w:shd w:val="clear" w:color="auto" w:fill="FFFFFF"/>
+            <w:tcMar>
+              <w:top w:w="0" w:type="dxa"/>
+              <w:bottom w:w="0" w:type="dxa"/>
+              <w:left w:w="0" w:type="dxa"/>
+              <w:right w:w="0" w:type="dxa"/>
+            </w:tcMar>
+            <w:vAlign w:val="center"/>
+          </w:tcPr>
+          <w:p>
+            <w:pPr>
+              <w:pStyle w:val="Normal"/>
+              <w:jc w:val="right"/>
+              <w:pBdr>
+                <w:bottom w:val="none" w:sz="0" w:space="0" w:color="000000"/>
+                <w:top w:val="none" w:sz="0" w:space="0" w:color="000000"/>
+                <w:left w:val="none" w:sz="0" w:space="0" w:color="000000"/>
+                <w:right w:val="none" w:sz="0" w:space="0" w:color="000000"/>
+              </w:pBdr>
+              <w:spacing w:after="100" w:before="100" w:line="240"/>
+              <w:ind w:left="100" w:right="100" w:firstLine="0" w:firstLineChars="0"/>
+              <w:rPr>
+                <w:rFonts w:ascii="Arial" w:hAnsi="Arial" w:eastAsia="Arial" w:cs="Arial"/>
+                <w:i w:val="false"/>
+                <w:b w:val="false"/>
+                <w:u w:val="none"/>
+                <w:sz w:val="22"/>
+                <w:szCs w:val="22"/>
+                <w:color w:val="000000"/>
+              </w:rPr>
+            </w:pPr>
+            <w:r>
+              <w:rPr>
+                <w:rFonts w:ascii="Arial" w:hAnsi="Arial" w:eastAsia="Arial" w:cs="Arial"/>
+                <w:i w:val="false"/>
+                <w:b w:val="false"/>
+                <w:u w:val="none"/>
+                <w:sz w:val="22"/>
+                <w:szCs w:val="22"/>
+                <w:color w:val="000000"/>
+              </w:rPr>
+              <w:t xml:space="preserve">6.31</w:t>
+            </w:r>
+          </w:p>
+        </w:tc>
+        <w:tc>
+          <w:tcPr>
+            <w:tcBorders>
+              <w:bottom w:val="single" w:sz="12" w:space="0" w:color="666666"/>
+              <w:top w:val="none" w:sz="0" w:space="0" w:color="000000"/>
+              <w:left w:val="none" w:sz="0" w:space="0" w:color="000000"/>
+              <w:right w:val="none" w:sz="0" w:space="0" w:color="000000"/>
+            </w:tcBorders>
+            <w:shd w:val="clear" w:color="auto" w:fill="FFFFFF"/>
+            <w:tcMar>
+              <w:top w:w="0" w:type="dxa"/>
+              <w:bottom w:w="0" w:type="dxa"/>
+              <w:left w:w="0" w:type="dxa"/>
+              <w:right w:w="0" w:type="dxa"/>
+            </w:tcMar>
+            <w:vAlign w:val="center"/>
+          </w:tcPr>
+          <w:p>
+            <w:pPr>
+              <w:pStyle w:val="Normal"/>
+              <w:jc w:val="right"/>
+              <w:pBdr>
+                <w:bottom w:val="none" w:sz="0" w:space="0" w:color="000000"/>
+                <w:top w:val="none" w:sz="0" w:space="0" w:color="000000"/>
+                <w:left w:val="none" w:sz="0" w:space="0" w:color="000000"/>
+                <w:right w:val="none" w:sz="0" w:space="0" w:color="000000"/>
+              </w:pBdr>
+              <w:spacing w:after="100" w:before="100" w:line="240"/>
+              <w:ind w:left="100" w:right="100" w:firstLine="0" w:firstLineChars="0"/>
+              <w:rPr>
+                <w:rFonts w:ascii="Arial" w:hAnsi="Arial" w:eastAsia="Arial" w:cs="Arial"/>
+                <w:i w:val="false"/>
+                <w:b w:val="false"/>
+                <w:u w:val="none"/>
+                <w:sz w:val="22"/>
+                <w:szCs w:val="22"/>
+                <w:color w:val="000000"/>
+              </w:rPr>
+            </w:pPr>
+            <w:r>
+              <w:rPr>
+                <w:rFonts w:ascii="Arial" w:hAnsi="Arial" w:eastAsia="Arial" w:cs="Arial"/>
+                <w:i w:val="false"/>
+                <w:b w:val="false"/>
+                <w:u w:val="none"/>
+                <w:sz w:val="22"/>
+                <w:szCs w:val="22"/>
+                <w:color w:val="000000"/>
+              </w:rPr>
+              <w:t xml:space="preserve">793</w:t>
             </w:r>
           </w:p>
         </w:tc>

</xml_diff>